<commit_message>
muligens ferdig med docx
</commit_message>
<xml_diff>
--- a/UMPLE/DAT109Oblig4.docx
+++ b/UMPLE/DAT109Oblig4.docx
@@ -587,7 +587,29 @@
           <w:sz w:val="24"/>
           <w:szCs w:val="24"/>
         </w:rPr>
-        <w:t xml:space="preserve">Her er det veldig mange forskjeller ettersom at </w:t>
+        <w:t xml:space="preserve">Her er det veldig mange forskjeller ettersom </w:t>
+      </w:r>
+      <w:r>
+        <w:rPr>
+          <w:sz w:val="24"/>
+          <w:szCs w:val="24"/>
+        </w:rPr>
+        <w:t xml:space="preserve">at koden som vi lagde ikkje er så veldig statebasert som den genererte koden blir i forhold. Av funksjon skulle nok denne koden klart med mindre endringer å gjøre det som er meiningen at den skal klare. Den genererte koden </w:t>
+      </w:r>
+      <w:r>
+        <w:rPr>
+          <w:sz w:val="24"/>
+          <w:szCs w:val="24"/>
+        </w:rPr>
+        <w:lastRenderedPageBreak/>
+        <w:t>fungerer og har mange andre metoder til å løse problemene med enn de som ble brukt i prosjektet fra start av. Cases er mye mer brukt enn det det originalt var.</w:t>
+      </w:r>
+      <w:r>
+        <w:rPr>
+          <w:sz w:val="24"/>
+          <w:szCs w:val="24"/>
+        </w:rPr>
+        <w:t xml:space="preserve"> </w:t>
       </w:r>
       <w:bookmarkStart w:id="0" w:name="_GoBack"/>
       <w:bookmarkEnd w:id="0"/>
@@ -725,6 +747,7 @@
     <w:lsdException w:name="HTML Sample" w:semiHidden="1" w:unhideWhenUsed="1"/>
     <w:lsdException w:name="HTML Typewriter" w:semiHidden="1" w:unhideWhenUsed="1"/>
     <w:lsdException w:name="HTML Variable" w:semiHidden="1" w:unhideWhenUsed="1"/>
+    <w:lsdException w:name="Normal Table" w:semiHidden="1" w:unhideWhenUsed="1"/>
     <w:lsdException w:name="annotation subject" w:semiHidden="1" w:unhideWhenUsed="1"/>
     <w:lsdException w:name="No List" w:semiHidden="1" w:unhideWhenUsed="1"/>
     <w:lsdException w:name="Outline List 1" w:semiHidden="1" w:unhideWhenUsed="1"/>
@@ -771,8 +794,10 @@
     <w:lsdException w:name="Table Subtle 2" w:semiHidden="1" w:unhideWhenUsed="1"/>
     <w:lsdException w:name="Table Web 1" w:semiHidden="1" w:unhideWhenUsed="1"/>
     <w:lsdException w:name="Table Web 2" w:semiHidden="1" w:unhideWhenUsed="1"/>
+    <w:lsdException w:name="Table Web 3" w:semiHidden="1" w:unhideWhenUsed="1"/>
     <w:lsdException w:name="Balloon Text" w:semiHidden="1" w:unhideWhenUsed="1"/>
     <w:lsdException w:name="Table Grid" w:uiPriority="39"/>
+    <w:lsdException w:name="Table Theme" w:semiHidden="1" w:unhideWhenUsed="1"/>
     <w:lsdException w:name="Placeholder Text" w:semiHidden="1"/>
     <w:lsdException w:name="No Spacing" w:uiPriority="1" w:qFormat="1"/>
     <w:lsdException w:name="Light Shading" w:uiPriority="60"/>

</xml_diff>